<commit_message>
Prueba para test 1
</commit_message>
<xml_diff>
--- a/Documentacion.docx
+++ b/Documentacion.docx
@@ -553,6 +553,12 @@
           <w:lang w:val="es-EC"/>
         </w:rPr>
         <w:tab/>
+      </w:r>
+      <w:r>
+        <w:rPr>
+          <w:rFonts w:hint="default"/>
+          <w:lang w:val="es-EC"/>
+        </w:rPr>
         <w:t xml:space="preserve">si existe el registro para esta ciudadela generado por el administrador </w:t>
       </w:r>
     </w:p>
@@ -862,25 +868,25 @@
                   <v:imagedata r:id="rId4" o:title=""/>
                   <o:lock v:ext="edit" aspectratio="t"/>
                 </v:shape>
-                <v:rect id="_x0000_s1026" o:spid="_x0000_s1026" o:spt="1" style="position:absolute;left:6944;top:10401;height:404;width:4465;v-text-anchor:middle;" filled="f" stroked="t" coordsize="21600,21600" o:gfxdata="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">
+                <v:rect id="_x0000_s1026" o:spid="_x0000_s1026" o:spt="1" style="position:absolute;left:6944;top:10401;height:404;width:4465;v-text-anchor:middle;" filled="f" stroked="t" coordsize="21600,21600" o:gfxdata="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">
                   <v:fill on="f" focussize="0,0"/>
                   <v:stroke weight="1pt" color="#548235 [2409]" miterlimit="8" joinstyle="miter"/>
                   <v:imagedata o:title=""/>
                   <o:lock v:ext="edit" aspectratio="f"/>
                 </v:rect>
-                <v:rect id="_x0000_s1026" o:spid="_x0000_s1026" o:spt="1" style="position:absolute;left:6944;top:10791;height:404;width:4465;v-text-anchor:middle;" filled="f" stroked="t" coordsize="21600,21600" o:gfxdata="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">
+                <v:rect id="_x0000_s1026" o:spid="_x0000_s1026" o:spt="1" style="position:absolute;left:6944;top:10791;height:404;width:4465;v-text-anchor:middle;" filled="f" stroked="t" coordsize="21600,21600" o:gfxdata="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">
                   <v:fill on="f" focussize="0,0"/>
                   <v:stroke weight="1pt" color="#548235 [2409]" miterlimit="8" joinstyle="miter"/>
                   <v:imagedata o:title=""/>
                   <o:lock v:ext="edit" aspectratio="f"/>
                 </v:rect>
-                <v:shape id="_x0000_s1026" o:spid="_x0000_s1026" o:spt="32" type="#_x0000_t32" style="position:absolute;left:11520;top:9855;flip:x;height:570;width:1395;" filled="f" stroked="t" coordsize="21600,21600" o:gfxdata="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">
+                <v:shape id="_x0000_s1026" o:spid="_x0000_s1026" o:spt="32" type="#_x0000_t32" style="position:absolute;left:11520;top:9855;flip:x;height:570;width:1395;" filled="f" stroked="t" coordsize="21600,21600" o:gfxdata="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">
                   <v:fill on="f" focussize="0,0"/>
                   <v:stroke weight="0.5pt" color="#000000 [3213]" miterlimit="8" joinstyle="miter" dashstyle="1 1" endarrow="open"/>
                   <v:imagedata o:title=""/>
                   <o:lock v:ext="edit" aspectratio="f"/>
                 </v:shape>
-                <v:shape id="_x0000_s1026" o:spid="_x0000_s1026" o:spt="202" type="#_x0000_t202" style="position:absolute;left:12705;top:9180;height:750;width:2551;" fillcolor="#FFFFFF [3201]" filled="t" stroked="t" coordsize="21600,21600" o:gfxdata="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">
+                <v:shape id="_x0000_s1026" o:spid="_x0000_s1026" o:spt="202" type="#_x0000_t202" style="position:absolute;left:12705;top:9180;height:750;width:2551;" fillcolor="#FFFFFF [3201]" filled="t" stroked="t" coordsize="21600,21600" o:gfxdata="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">
                   <v:fill on="t" focussize="0,0"/>
                   <v:stroke weight="0.5pt" color="#000000 [3204]" joinstyle="round" dashstyle="1 1"/>
                   <v:imagedata o:title=""/>
@@ -1447,7 +1453,6 @@
         </w:rPr>
         <w:t xml:space="preserve">Para realizar pruebas de registro, solo se debe eliminar el </w:t>
       </w:r>
-      <w:bookmarkStart w:id="0" w:name="_GoBack"/>
       <w:r>
         <w:rPr>
           <w:rFonts w:hint="default"/>
@@ -1457,7 +1462,6 @@
         </w:rPr>
         <w:t>document_id</w:t>
       </w:r>
-      <w:bookmarkEnd w:id="0"/>
       <w:r>
         <w:rPr>
           <w:rFonts w:hint="default"/>
@@ -1467,6 +1471,57 @@
         </w:rPr>
         <w:t xml:space="preserve"> del documento.</w:t>
       </w:r>
+    </w:p>
+    <w:p>
+      <w:pPr>
+        <w:rPr>
+          <w:rFonts w:hint="default"/>
+          <w:b w:val="0"/>
+          <w:bCs w:val="0"/>
+          <w:lang w:val="es-EC"/>
+        </w:rPr>
+      </w:pPr>
+    </w:p>
+    <w:p>
+      <w:pPr>
+        <w:rPr>
+          <w:rFonts w:hint="default"/>
+          <w:b w:val="0"/>
+          <w:bCs w:val="0"/>
+          <w:lang w:val="es-EC"/>
+        </w:rPr>
+      </w:pPr>
+    </w:p>
+    <w:p>
+      <w:pPr>
+        <w:rPr>
+          <w:rFonts w:hint="default"/>
+          <w:b w:val="0"/>
+          <w:bCs w:val="0"/>
+          <w:lang w:val="es-EC"/>
+        </w:rPr>
+      </w:pPr>
+      <w:r>
+        <w:rPr>
+          <w:rFonts w:hint="default"/>
+          <w:b w:val="0"/>
+          <w:bCs w:val="0"/>
+          <w:lang w:val="es-EC"/>
+        </w:rPr>
+        <w:t>Prueba para test</w:t>
+      </w:r>
+    </w:p>
+    <w:p>
+      <w:pPr>
+        <w:rPr>
+          <w:rFonts w:hint="default"/>
+          <w:b w:val="0"/>
+          <w:bCs w:val="0"/>
+          <w:lang w:val="es-EC"/>
+        </w:rPr>
+      </w:pPr>
+      <w:bookmarkStart w:id="0" w:name="_GoBack"/>
+      <w:bookmarkEnd w:id="0"/>
     </w:p>
     <w:sectPr>
       <w:pgSz w:w="11906" w:h="16838"/>

</xml_diff>

<commit_message>
Prueba de master 1
</commit_message>
<xml_diff>
--- a/Documentacion.docx
+++ b/Documentacion.docx
@@ -553,6 +553,12 @@
           <w:lang w:val="es-EC"/>
         </w:rPr>
         <w:tab/>
+      </w:r>
+      <w:r>
+        <w:rPr>
+          <w:rFonts w:hint="default"/>
+          <w:lang w:val="es-EC"/>
+        </w:rPr>
         <w:t xml:space="preserve">si existe el registro para esta ciudadela generado por el administrador </w:t>
       </w:r>
     </w:p>
@@ -862,25 +868,25 @@
                   <v:imagedata r:id="rId4" o:title=""/>
                   <o:lock v:ext="edit" aspectratio="t"/>
                 </v:shape>
-                <v:rect id="_x0000_s1026" o:spid="_x0000_s1026" o:spt="1" style="position:absolute;left:6944;top:10401;height:404;width:4465;v-text-anchor:middle;" filled="f" stroked="t" coordsize="21600,21600" o:gfxdata="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">
+                <v:rect id="_x0000_s1026" o:spid="_x0000_s1026" o:spt="1" style="position:absolute;left:6944;top:10401;height:404;width:4465;v-text-anchor:middle;" filled="f" stroked="t" coordsize="21600,21600" o:gfxdata="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">
                   <v:fill on="f" focussize="0,0"/>
                   <v:stroke weight="1pt" color="#548235 [2409]" miterlimit="8" joinstyle="miter"/>
                   <v:imagedata o:title=""/>
                   <o:lock v:ext="edit" aspectratio="f"/>
                 </v:rect>
-                <v:rect id="_x0000_s1026" o:spid="_x0000_s1026" o:spt="1" style="position:absolute;left:6944;top:10791;height:404;width:4465;v-text-anchor:middle;" filled="f" stroked="t" coordsize="21600,21600" o:gfxdata="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">
+                <v:rect id="_x0000_s1026" o:spid="_x0000_s1026" o:spt="1" style="position:absolute;left:6944;top:10791;height:404;width:4465;v-text-anchor:middle;" filled="f" stroked="t" coordsize="21600,21600" o:gfxdata="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">
                   <v:fill on="f" focussize="0,0"/>
                   <v:stroke weight="1pt" color="#548235 [2409]" miterlimit="8" joinstyle="miter"/>
                   <v:imagedata o:title=""/>
                   <o:lock v:ext="edit" aspectratio="f"/>
                 </v:rect>
-                <v:shape id="_x0000_s1026" o:spid="_x0000_s1026" o:spt="32" type="#_x0000_t32" style="position:absolute;left:11520;top:9855;flip:x;height:570;width:1395;" filled="f" stroked="t" coordsize="21600,21600" o:gfxdata="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">
+                <v:shape id="_x0000_s1026" o:spid="_x0000_s1026" o:spt="32" type="#_x0000_t32" style="position:absolute;left:11520;top:9855;flip:x;height:570;width:1395;" filled="f" stroked="t" coordsize="21600,21600" o:gfxdata="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">
                   <v:fill on="f" focussize="0,0"/>
                   <v:stroke weight="0.5pt" color="#000000 [3213]" miterlimit="8" joinstyle="miter" dashstyle="1 1" endarrow="open"/>
                   <v:imagedata o:title=""/>
                   <o:lock v:ext="edit" aspectratio="f"/>
                 </v:shape>
-                <v:shape id="_x0000_s1026" o:spid="_x0000_s1026" o:spt="202" type="#_x0000_t202" style="position:absolute;left:12705;top:9180;height:750;width:2551;" fillcolor="#FFFFFF [3201]" filled="t" stroked="t" coordsize="21600,21600" o:gfxdata="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">
+                <v:shape id="_x0000_s1026" o:spid="_x0000_s1026" o:spt="202" type="#_x0000_t202" style="position:absolute;left:12705;top:9180;height:750;width:2551;" fillcolor="#FFFFFF [3201]" filled="t" stroked="t" coordsize="21600,21600" o:gfxdata="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">
                   <v:fill on="t" focussize="0,0"/>
                   <v:stroke weight="0.5pt" color="#000000 [3204]" joinstyle="round" dashstyle="1 1"/>
                   <v:imagedata o:title=""/>
@@ -1447,7 +1453,6 @@
         </w:rPr>
         <w:t xml:space="preserve">Para realizar pruebas de registro, solo se debe eliminar el </w:t>
       </w:r>
-      <w:bookmarkStart w:id="0" w:name="_GoBack"/>
       <w:r>
         <w:rPr>
           <w:rFonts w:hint="default"/>
@@ -1457,7 +1462,6 @@
         </w:rPr>
         <w:t>document_id</w:t>
       </w:r>
-      <w:bookmarkEnd w:id="0"/>
       <w:r>
         <w:rPr>
           <w:rFonts w:hint="default"/>
@@ -1467,6 +1471,47 @@
         </w:rPr>
         <w:t xml:space="preserve"> del documento.</w:t>
       </w:r>
+    </w:p>
+    <w:p>
+      <w:pPr>
+        <w:rPr>
+          <w:rFonts w:hint="default"/>
+          <w:b w:val="0"/>
+          <w:bCs w:val="0"/>
+          <w:lang w:val="es-EC"/>
+        </w:rPr>
+      </w:pPr>
+    </w:p>
+    <w:p>
+      <w:pPr>
+        <w:rPr>
+          <w:rFonts w:hint="default"/>
+          <w:b w:val="0"/>
+          <w:bCs w:val="0"/>
+          <w:lang w:val="es-EC"/>
+        </w:rPr>
+      </w:pPr>
+    </w:p>
+    <w:p>
+      <w:pPr>
+        <w:rPr>
+          <w:rFonts w:hint="default"/>
+          <w:b w:val="0"/>
+          <w:bCs w:val="0"/>
+          <w:lang w:val="es-EC"/>
+        </w:rPr>
+      </w:pPr>
+      <w:r>
+        <w:rPr>
+          <w:rFonts w:hint="default"/>
+          <w:b w:val="0"/>
+          <w:bCs w:val="0"/>
+          <w:lang w:val="es-EC"/>
+        </w:rPr>
+        <w:t>Prueba de master</w:t>
+      </w:r>
+      <w:bookmarkStart w:id="0" w:name="_GoBack"/>
+      <w:bookmarkEnd w:id="0"/>
     </w:p>
     <w:sectPr>
       <w:pgSz w:w="11906" w:h="16838"/>

</xml_diff>